<commit_message>
add student id for Tero
</commit_message>
<xml_diff>
--- a/R140-JOTU23-maar1-v1.docx
+++ b/R140-JOTU23-maar1-v1.docx
@@ -105,7 +105,10 @@
       </w:r>
       <w:r>
         <w:br/>
-        <w:t>Opiskelijanumero: {opiskelijanro}</w:t>
+        <w:t xml:space="preserve">Opiskelijanumero: </w:t>
+      </w:r>
+      <w:r>
+        <w:t>266020</w:t>
       </w:r>
     </w:p>
     <w:p>
@@ -4073,7 +4076,7 @@
       <w:rPr>
         <w:noProof/>
       </w:rPr>
-      <w:t>12.03.2023 14:30</w:t>
+      <w:t>12.03.2023 14:38</w:t>
     </w:r>
     <w:r>
       <w:fldChar w:fldCharType="end"/>

</xml_diff>